<commit_message>
slides and homework, week 4
</commit_message>
<xml_diff>
--- a/04-design-dynamic/homework.docx
+++ b/04-design-dynamic/homework.docx
@@ -1,6 +1,6 @@
 
 <file path=word/document.xml><?xml version="1.0" encoding="utf-8"?>
-<w:document xmlns:wpc="http://schemas.microsoft.com/office/word/2010/wordprocessingCanvas" xmlns:cx="http://schemas.microsoft.com/office/drawing/2014/chartex" xmlns:cx1="http://schemas.microsoft.com/office/drawing/2015/9/8/chartex" xmlns:cx2="http://schemas.microsoft.com/office/drawing/2015/10/21/chartex" xmlns:cx3="http://schemas.microsoft.com/office/drawing/2016/5/9/chartex" xmlns:cx4="http://schemas.microsoft.com/office/drawing/2016/5/10/chartex" xmlns:cx5="http://schemas.microsoft.com/office/drawing/2016/5/11/chartex" xmlns:cx6="http://schemas.microsoft.com/office/drawing/2016/5/12/chartex" xmlns:cx7="http://schemas.microsoft.com/office/drawing/2016/5/13/chartex" xmlns:cx8="http://schemas.microsoft.com/office/drawing/2016/5/14/chartex" xmlns:mc="http://schemas.openxmlformats.org/markup-compatibility/2006" xmlns:aink="http://schemas.microsoft.com/office/drawing/2016/ink" xmlns:am3d="http://schemas.microsoft.com/office/drawing/2017/model3d" xmlns:o="urn:schemas-microsoft-com:office:office" xmlns:r="http://schemas.openxmlformats.org/officeDocument/2006/relationships" xmlns:m="http://schemas.openxmlformats.org/officeDocument/2006/math" xmlns:v="urn:schemas-microsoft-com:vml" xmlns:wp14="http://schemas.microsoft.com/office/word/2010/wordprocessingDrawing" xmlns:wp="http://schemas.openxmlformats.org/drawingml/2006/wordprocessingDrawing" xmlns:w10="urn:schemas-microsoft-com:office:word" xmlns:w="http://schemas.openxmlformats.org/wordprocessingml/2006/main" xmlns:w14="http://schemas.microsoft.com/office/word/2010/wordml" xmlns:w15="http://schemas.microsoft.com/office/word/2012/wordml" xmlns:w16cid="http://schemas.microsoft.com/office/word/2016/wordml/cid" xmlns:w16se="http://schemas.microsoft.com/office/word/2015/wordml/symex" xmlns:wpg="http://schemas.microsoft.com/office/word/2010/wordprocessingGroup" xmlns:wpi="http://schemas.microsoft.com/office/word/2010/wordprocessingInk" xmlns:wne="http://schemas.microsoft.com/office/word/2006/wordml" xmlns:wps="http://schemas.microsoft.com/office/word/2010/wordprocessingShape" mc:Ignorable="w14 w15 w16se w16cid wp14">
+<w:document xmlns:wpc="http://schemas.microsoft.com/office/word/2010/wordprocessingCanvas" xmlns:cx="http://schemas.microsoft.com/office/drawing/2014/chartex" xmlns:cx1="http://schemas.microsoft.com/office/drawing/2015/9/8/chartex" xmlns:cx2="http://schemas.microsoft.com/office/drawing/2015/10/21/chartex" xmlns:cx3="http://schemas.microsoft.com/office/drawing/2016/5/9/chartex" xmlns:cx4="http://schemas.microsoft.com/office/drawing/2016/5/10/chartex" xmlns:cx5="http://schemas.microsoft.com/office/drawing/2016/5/11/chartex" xmlns:cx6="http://schemas.microsoft.com/office/drawing/2016/5/12/chartex" xmlns:cx7="http://schemas.microsoft.com/office/drawing/2016/5/13/chartex" xmlns:cx8="http://schemas.microsoft.com/office/drawing/2016/5/14/chartex" xmlns:mc="http://schemas.openxmlformats.org/markup-compatibility/2006" xmlns:aink="http://schemas.microsoft.com/office/drawing/2016/ink" xmlns:am3d="http://schemas.microsoft.com/office/drawing/2017/model3d" xmlns:o="urn:schemas-microsoft-com:office:office" xmlns:r="http://schemas.openxmlformats.org/officeDocument/2006/relationships" xmlns:m="http://schemas.openxmlformats.org/officeDocument/2006/math" xmlns:v="urn:schemas-microsoft-com:vml" xmlns:wp14="http://schemas.microsoft.com/office/word/2010/wordprocessingDrawing" xmlns:wp="http://schemas.openxmlformats.org/drawingml/2006/wordprocessingDrawing" xmlns:w10="urn:schemas-microsoft-com:office:word" xmlns:w="http://schemas.openxmlformats.org/wordprocessingml/2006/main" xmlns:w14="http://schemas.microsoft.com/office/word/2010/wordml" xmlns:w15="http://schemas.microsoft.com/office/word/2012/wordml" xmlns:w16cex="http://schemas.microsoft.com/office/word/2018/wordml/cex" xmlns:w16cid="http://schemas.microsoft.com/office/word/2016/wordml/cid" xmlns:w16="http://schemas.microsoft.com/office/word/2018/wordml" xmlns:w16se="http://schemas.microsoft.com/office/word/2015/wordml/symex" xmlns:wpg="http://schemas.microsoft.com/office/word/2010/wordprocessingGroup" xmlns:wpi="http://schemas.microsoft.com/office/word/2010/wordprocessingInk" xmlns:wne="http://schemas.microsoft.com/office/word/2006/wordml" xmlns:wps="http://schemas.microsoft.com/office/word/2010/wordprocessingShape" mc:Ignorable="w14 w15 w16se w16cid w16 w16cex wp14">
   <w:body>
     <w:p>
       <w:pPr>
@@ -81,13 +81,27 @@
           <w:rFonts w:ascii="David" w:hAnsi="David" w:cs="David"/>
           <w:rtl/>
         </w:rPr>
-        <w:t>חזרו למשחק-המחשב ששיחקתם במטלה הקודמת (</w:t>
+        <w:t>חזרו למשחק-המחשב ששיחקתם במטלה הקודמת</w:t>
       </w:r>
       <w:r>
         <w:rPr>
           <w:rFonts w:ascii="David" w:hAnsi="David" w:cs="David" w:hint="cs"/>
           <w:rtl/>
         </w:rPr>
+        <w:t>,</w:t>
+      </w:r>
+      <w:r>
+        <w:rPr>
+          <w:rFonts w:ascii="David" w:hAnsi="David" w:cs="David"/>
+          <w:rtl/>
+        </w:rPr>
+        <w:t xml:space="preserve"> </w:t>
+      </w:r>
+      <w:r>
+        <w:rPr>
+          <w:rFonts w:ascii="David" w:hAnsi="David" w:cs="David" w:hint="cs"/>
+          <w:rtl/>
+        </w:rPr>
         <w:t>או בחרו משחק חדש</w:t>
       </w:r>
       <w:r>
@@ -95,7 +109,7 @@
           <w:rFonts w:ascii="David" w:hAnsi="David" w:cs="David"/>
           <w:rtl/>
         </w:rPr>
-        <w:t xml:space="preserve">).  </w:t>
+        <w:t xml:space="preserve">.  </w:t>
       </w:r>
       <w:r>
         <w:rPr>
@@ -659,6 +673,13 @@
         </w:rPr>
         <w:t>איזה חלק מהמידע גלוי לשחקן, איזה חלק נסתר, ואיך השחקן מגלה מידע חדש על העולם?</w:t>
       </w:r>
+      <w:r>
+        <w:rPr>
+          <w:rFonts w:ascii="David" w:hAnsi="David" w:cs="David" w:hint="cs"/>
+          <w:rtl/>
+        </w:rPr>
+        <w:t xml:space="preserve"> מה נקודת-המבט של השחקן?</w:t>
+      </w:r>
     </w:p>
     <w:p>
       <w:pPr>
@@ -692,13 +713,14 @@
           <w:rFonts w:ascii="David" w:hAnsi="David" w:cs="David"/>
           <w:rtl/>
         </w:rPr>
-        <w:t xml:space="preserve"> יש לשחקן על מצב העולם?</w:t>
-      </w:r>
-      <w:r>
-        <w:rPr>
-          <w:rFonts w:ascii="David" w:hAnsi="David" w:cs="David"/>
-        </w:rPr>
-        <w:t xml:space="preserve"> </w:t>
+        <w:t xml:space="preserve"> יש לשחקן על מצב העולם</w:t>
+      </w:r>
+      <w:r>
+        <w:rPr>
+          <w:rFonts w:ascii="David" w:hAnsi="David" w:cs="David" w:hint="cs"/>
+          <w:rtl/>
+        </w:rPr>
+        <w:t xml:space="preserve">? האם משתמשים בעכבר, מקלדת, שניהם, או משהו אחר? </w:t>
       </w:r>
       <w:r>
         <w:rPr>
@@ -840,7 +862,21 @@
           <w:rFonts w:ascii="David" w:hAnsi="David" w:cs="David"/>
           <w:rtl/>
         </w:rPr>
-        <w:t>את התשובות לשאלות.</w:t>
+        <w:t>את התשובות לשאלות</w:t>
+      </w:r>
+      <w:r>
+        <w:rPr>
+          <w:rFonts w:ascii="David" w:hAnsi="David" w:cs="David" w:hint="cs"/>
+          <w:rtl/>
+        </w:rPr>
+        <w:t xml:space="preserve"> (אפשר גם להכין מצגת בלבד, הכוללת את הטקסט בהערות)</w:t>
+      </w:r>
+      <w:r>
+        <w:rPr>
+          <w:rFonts w:ascii="David" w:hAnsi="David" w:cs="David"/>
+          <w:rtl/>
+        </w:rPr>
+        <w:t>.</w:t>
       </w:r>
     </w:p>
     <w:p>
@@ -930,8 +966,6 @@
         </w:rPr>
         <w:t>ה</w:t>
       </w:r>
-      <w:bookmarkStart w:id="0" w:name="_GoBack"/>
-      <w:bookmarkEnd w:id="0"/>
       <w:r>
         <w:rPr>
           <w:rFonts w:ascii="David" w:hAnsi="David" w:cs="David" w:hint="cs"/>
@@ -1128,6 +1162,7 @@
           <w:rFonts w:ascii="David" w:hAnsi="David" w:cs="David"/>
           <w:rtl/>
         </w:rPr>
+        <w:lastRenderedPageBreak/>
         <w:t>אם בחרתם "פנדמיק" – הוסיפו מקצוע חדש וקבעו את התכונות שלו.</w:t>
       </w:r>
     </w:p>
@@ -1143,39 +1178,118 @@
           <w:rFonts w:ascii="David" w:hAnsi="David" w:cs="David"/>
           <w:rtl/>
         </w:rPr>
-        <w:lastRenderedPageBreak/>
-        <w:t xml:space="preserve">הדרך לקבוע את המאפיינים היא להתחיל ממספר הגיוני כלשהו, לשחק ולראות אם המשחק מאוזן. אם </w:t>
+        <w:t xml:space="preserve">דרך </w:t>
       </w:r>
       <w:r>
         <w:rPr>
           <w:rFonts w:ascii="David" w:hAnsi="David" w:cs="David" w:hint="cs"/>
           <w:rtl/>
         </w:rPr>
-        <w:t>הוא לא מאוזן</w:t>
-      </w:r>
-      <w:r>
-        <w:rPr>
-          <w:rFonts w:ascii="David" w:hAnsi="David" w:cs="David"/>
-          <w:rtl/>
-        </w:rPr>
-        <w:t xml:space="preserve"> – לשנות את המספר ולשחק שוב. לחזור על התהליך עד ש</w:t>
-      </w:r>
-      <w:r>
-        <w:rPr>
-          <w:rFonts w:ascii="David" w:hAnsi="David" w:cs="David"/>
-          <w:rtl/>
-        </w:rPr>
-        <w:t xml:space="preserve">מתקבל משחק מאוזן. </w:t>
+        <w:t xml:space="preserve">אחת לחשב </w:t>
+      </w:r>
+      <w:r>
+        <w:rPr>
+          <w:rFonts w:ascii="David" w:hAnsi="David" w:cs="David"/>
+          <w:rtl/>
+        </w:rPr>
+        <w:t xml:space="preserve">את המאפיינים היא </w:t>
+      </w:r>
+      <w:r>
+        <w:rPr>
+          <w:rFonts w:ascii="David" w:hAnsi="David" w:cs="David" w:hint="cs"/>
+          <w:rtl/>
+        </w:rPr>
+        <w:t>לחשב נוסחה ל"חוזק" של ה</w:t>
+      </w:r>
+      <w:r>
+        <w:rPr>
+          <w:rFonts w:ascii="David" w:hAnsi="David" w:cs="David" w:hint="cs"/>
+          <w:rtl/>
+        </w:rPr>
+        <w:t>כלי</w:t>
+      </w:r>
+      <w:r>
+        <w:rPr>
+          <w:rFonts w:ascii="David" w:hAnsi="David" w:cs="David" w:hint="cs"/>
+          <w:rtl/>
+        </w:rPr>
+        <w:t>,</w:t>
+      </w:r>
+      <w:r>
+        <w:rPr>
+          <w:rFonts w:ascii="David" w:hAnsi="David" w:cs="David" w:hint="cs"/>
+          <w:rtl/>
+        </w:rPr>
+        <w:t xml:space="preserve"> ולקבוע את המאפיינים כך שהחוזק יהיה דומה לכלים אחרים.</w:t>
       </w:r>
     </w:p>
     <w:p>
       <w:pPr>
+        <w:rPr>
+          <w:rFonts w:ascii="David" w:hAnsi="David" w:cs="David"/>
+          <w:rtl/>
+        </w:rPr>
+      </w:pPr>
+      <w:r>
+        <w:rPr>
+          <w:rFonts w:ascii="David" w:hAnsi="David" w:cs="David" w:hint="cs"/>
+          <w:rtl/>
+        </w:rPr>
+        <w:t xml:space="preserve">דרך אחרת היא </w:t>
+      </w:r>
+      <w:r>
+        <w:rPr>
+          <w:rFonts w:ascii="David" w:hAnsi="David" w:cs="David"/>
+          <w:rtl/>
+        </w:rPr>
+        <w:t>להתחיל ממספר כלשהו</w:t>
+      </w:r>
+      <w:r>
+        <w:rPr>
+          <w:rFonts w:ascii="David" w:hAnsi="David" w:cs="David" w:hint="cs"/>
+          <w:rtl/>
+        </w:rPr>
+        <w:t xml:space="preserve"> שנראה לכם הגיוני</w:t>
+      </w:r>
+      <w:r>
+        <w:rPr>
+          <w:rFonts w:ascii="David" w:hAnsi="David" w:cs="David"/>
+          <w:rtl/>
+        </w:rPr>
+        <w:t xml:space="preserve">, לשחק ולראות אם המשחק מאוזן. אם </w:t>
+      </w:r>
+      <w:r>
+        <w:rPr>
+          <w:rFonts w:ascii="David" w:hAnsi="David" w:cs="David" w:hint="cs"/>
+          <w:rtl/>
+        </w:rPr>
+        <w:t>הוא לא מאוזן</w:t>
+      </w:r>
+      <w:r>
+        <w:rPr>
+          <w:rFonts w:ascii="David" w:hAnsi="David" w:cs="David"/>
+          <w:rtl/>
+        </w:rPr>
+        <w:t xml:space="preserve"> – לשנות את המספר ולשחק שוב. לחזור על התהליך עד ש</w:t>
+      </w:r>
+      <w:r>
+        <w:rPr>
+          <w:rFonts w:ascii="David" w:hAnsi="David" w:cs="David"/>
+          <w:rtl/>
+        </w:rPr>
+        <w:t xml:space="preserve">מתקבל משחק מאוזן. </w:t>
+      </w:r>
+    </w:p>
+    <w:p>
+      <w:pPr>
         <w:pStyle w:val="Heading2"/>
         <w:rPr>
           <w:rFonts w:ascii="David" w:hAnsi="David" w:cs="David"/>
           <w:rtl/>
         </w:rPr>
       </w:pPr>
+      <w:bookmarkStart w:id="0" w:name="_GoBack"/>
+      <w:bookmarkEnd w:id="0"/>
     </w:p>
     <w:p>
       <w:pPr>
@@ -1667,7 +1781,7 @@
 </file>
 
 <file path=word/endnotes.xml><?xml version="1.0" encoding="utf-8"?>
-<w:endnotes xmlns:wpc="http://schemas.microsoft.com/office/word/2010/wordprocessingCanvas" xmlns:cx="http://schemas.microsoft.com/office/drawing/2014/chartex" xmlns:cx1="http://schemas.microsoft.com/office/drawing/2015/9/8/chartex" xmlns:cx2="http://schemas.microsoft.com/office/drawing/2015/10/21/chartex" xmlns:cx3="http://schemas.microsoft.com/office/drawing/2016/5/9/chartex" xmlns:cx4="http://schemas.microsoft.com/office/drawing/2016/5/10/chartex" xmlns:cx5="http://schemas.microsoft.com/office/drawing/2016/5/11/chartex" xmlns:cx6="http://schemas.microsoft.com/office/drawing/2016/5/12/chartex" xmlns:cx7="http://schemas.microsoft.com/office/drawing/2016/5/13/chartex" xmlns:cx8="http://schemas.microsoft.com/office/drawing/2016/5/14/chartex" xmlns:mc="http://schemas.openxmlformats.org/markup-compatibility/2006" xmlns:aink="http://schemas.microsoft.com/office/drawing/2016/ink" xmlns:am3d="http://schemas.microsoft.com/office/drawing/2017/model3d" xmlns:o="urn:schemas-microsoft-com:office:office" xmlns:r="http://schemas.openxmlformats.org/officeDocument/2006/relationships" xmlns:m="http://schemas.openxmlformats.org/officeDocument/2006/math" xmlns:v="urn:schemas-microsoft-com:vml" xmlns:wp14="http://schemas.microsoft.com/office/word/2010/wordprocessingDrawing" xmlns:wp="http://schemas.openxmlformats.org/drawingml/2006/wordprocessingDrawing" xmlns:w10="urn:schemas-microsoft-com:office:word" xmlns:w="http://schemas.openxmlformats.org/wordprocessingml/2006/main" xmlns:w14="http://schemas.microsoft.com/office/word/2010/wordml" xmlns:w15="http://schemas.microsoft.com/office/word/2012/wordml" xmlns:w16cid="http://schemas.microsoft.com/office/word/2016/wordml/cid" xmlns:w16se="http://schemas.microsoft.com/office/word/2015/wordml/symex" xmlns:wpg="http://schemas.microsoft.com/office/word/2010/wordprocessingGroup" xmlns:wpi="http://schemas.microsoft.com/office/word/2010/wordprocessingInk" xmlns:wne="http://schemas.microsoft.com/office/word/2006/wordml" xmlns:wps="http://schemas.microsoft.com/office/word/2010/wordprocessingShape" mc:Ignorable="w14 w15 w16se w16cid wp14">
+<w:endnotes xmlns:wpc="http://schemas.microsoft.com/office/word/2010/wordprocessingCanvas" xmlns:cx="http://schemas.microsoft.com/office/drawing/2014/chartex" xmlns:cx1="http://schemas.microsoft.com/office/drawing/2015/9/8/chartex" xmlns:cx2="http://schemas.microsoft.com/office/drawing/2015/10/21/chartex" xmlns:cx3="http://schemas.microsoft.com/office/drawing/2016/5/9/chartex" xmlns:cx4="http://schemas.microsoft.com/office/drawing/2016/5/10/chartex" xmlns:cx5="http://schemas.microsoft.com/office/drawing/2016/5/11/chartex" xmlns:cx6="http://schemas.microsoft.com/office/drawing/2016/5/12/chartex" xmlns:cx7="http://schemas.microsoft.com/office/drawing/2016/5/13/chartex" xmlns:cx8="http://schemas.microsoft.com/office/drawing/2016/5/14/chartex" xmlns:mc="http://schemas.openxmlformats.org/markup-compatibility/2006" xmlns:aink="http://schemas.microsoft.com/office/drawing/2016/ink" xmlns:am3d="http://schemas.microsoft.com/office/drawing/2017/model3d" xmlns:o="urn:schemas-microsoft-com:office:office" xmlns:r="http://schemas.openxmlformats.org/officeDocument/2006/relationships" xmlns:m="http://schemas.openxmlformats.org/officeDocument/2006/math" xmlns:v="urn:schemas-microsoft-com:vml" xmlns:wp14="http://schemas.microsoft.com/office/word/2010/wordprocessingDrawing" xmlns:wp="http://schemas.openxmlformats.org/drawingml/2006/wordprocessingDrawing" xmlns:w10="urn:schemas-microsoft-com:office:word" xmlns:w="http://schemas.openxmlformats.org/wordprocessingml/2006/main" xmlns:w14="http://schemas.microsoft.com/office/word/2010/wordml" xmlns:w15="http://schemas.microsoft.com/office/word/2012/wordml" xmlns:w16cex="http://schemas.microsoft.com/office/word/2018/wordml/cex" xmlns:w16cid="http://schemas.microsoft.com/office/word/2016/wordml/cid" xmlns:w16="http://schemas.microsoft.com/office/word/2018/wordml" xmlns:w16se="http://schemas.microsoft.com/office/word/2015/wordml/symex" xmlns:wpg="http://schemas.microsoft.com/office/word/2010/wordprocessingGroup" xmlns:wpi="http://schemas.microsoft.com/office/word/2010/wordprocessingInk" xmlns:wne="http://schemas.microsoft.com/office/word/2006/wordml" xmlns:wps="http://schemas.microsoft.com/office/word/2010/wordprocessingShape" mc:Ignorable="w14 w15 w16se w16cid w16 w16cex wp14">
   <w:endnote w:type="separator" w:id="-1">
     <w:p>
       <w:r>
@@ -1686,7 +1800,7 @@
 </file>
 
 <file path=word/footer1.xml><?xml version="1.0" encoding="utf-8"?>
-<w:ftr xmlns:wpc="http://schemas.microsoft.com/office/word/2010/wordprocessingCanvas" xmlns:cx="http://schemas.microsoft.com/office/drawing/2014/chartex" xmlns:cx1="http://schemas.microsoft.com/office/drawing/2015/9/8/chartex" xmlns:cx2="http://schemas.microsoft.com/office/drawing/2015/10/21/chartex" xmlns:cx3="http://schemas.microsoft.com/office/drawing/2016/5/9/chartex" xmlns:cx4="http://schemas.microsoft.com/office/drawing/2016/5/10/chartex" xmlns:cx5="http://schemas.microsoft.com/office/drawing/2016/5/11/chartex" xmlns:cx6="http://schemas.microsoft.com/office/drawing/2016/5/12/chartex" xmlns:cx7="http://schemas.microsoft.com/office/drawing/2016/5/13/chartex" xmlns:cx8="http://schemas.microsoft.com/office/drawing/2016/5/14/chartex" xmlns:mc="http://schemas.openxmlformats.org/markup-compatibility/2006" xmlns:aink="http://schemas.microsoft.com/office/drawing/2016/ink" xmlns:am3d="http://schemas.microsoft.com/office/drawing/2017/model3d" xmlns:o="urn:schemas-microsoft-com:office:office" xmlns:r="http://schemas.openxmlformats.org/officeDocument/2006/relationships" xmlns:m="http://schemas.openxmlformats.org/officeDocument/2006/math" xmlns:v="urn:schemas-microsoft-com:vml" xmlns:wp14="http://schemas.microsoft.com/office/word/2010/wordprocessingDrawing" xmlns:wp="http://schemas.openxmlformats.org/drawingml/2006/wordprocessingDrawing" xmlns:w10="urn:schemas-microsoft-com:office:word" xmlns:w="http://schemas.openxmlformats.org/wordprocessingml/2006/main" xmlns:w14="http://schemas.microsoft.com/office/word/2010/wordml" xmlns:w15="http://schemas.microsoft.com/office/word/2012/wordml" xmlns:w16cid="http://schemas.microsoft.com/office/word/2016/wordml/cid" xmlns:w16se="http://schemas.microsoft.com/office/word/2015/wordml/symex" xmlns:wpg="http://schemas.microsoft.com/office/word/2010/wordprocessingGroup" xmlns:wpi="http://schemas.microsoft.com/office/word/2010/wordprocessingInk" xmlns:wne="http://schemas.microsoft.com/office/word/2006/wordml" xmlns:wps="http://schemas.microsoft.com/office/word/2010/wordprocessingShape" mc:Ignorable="w14 w15 w16se w16cid wp14">
+<w:ftr xmlns:wpc="http://schemas.microsoft.com/office/word/2010/wordprocessingCanvas" xmlns:cx="http://schemas.microsoft.com/office/drawing/2014/chartex" xmlns:cx1="http://schemas.microsoft.com/office/drawing/2015/9/8/chartex" xmlns:cx2="http://schemas.microsoft.com/office/drawing/2015/10/21/chartex" xmlns:cx3="http://schemas.microsoft.com/office/drawing/2016/5/9/chartex" xmlns:cx4="http://schemas.microsoft.com/office/drawing/2016/5/10/chartex" xmlns:cx5="http://schemas.microsoft.com/office/drawing/2016/5/11/chartex" xmlns:cx6="http://schemas.microsoft.com/office/drawing/2016/5/12/chartex" xmlns:cx7="http://schemas.microsoft.com/office/drawing/2016/5/13/chartex" xmlns:cx8="http://schemas.microsoft.com/office/drawing/2016/5/14/chartex" xmlns:mc="http://schemas.openxmlformats.org/markup-compatibility/2006" xmlns:aink="http://schemas.microsoft.com/office/drawing/2016/ink" xmlns:am3d="http://schemas.microsoft.com/office/drawing/2017/model3d" xmlns:o="urn:schemas-microsoft-com:office:office" xmlns:r="http://schemas.openxmlformats.org/officeDocument/2006/relationships" xmlns:m="http://schemas.openxmlformats.org/officeDocument/2006/math" xmlns:v="urn:schemas-microsoft-com:vml" xmlns:wp14="http://schemas.microsoft.com/office/word/2010/wordprocessingDrawing" xmlns:wp="http://schemas.openxmlformats.org/drawingml/2006/wordprocessingDrawing" xmlns:w10="urn:schemas-microsoft-com:office:word" xmlns:w="http://schemas.openxmlformats.org/wordprocessingml/2006/main" xmlns:w14="http://schemas.microsoft.com/office/word/2010/wordml" xmlns:w15="http://schemas.microsoft.com/office/word/2012/wordml" xmlns:w16cex="http://schemas.microsoft.com/office/word/2018/wordml/cex" xmlns:w16cid="http://schemas.microsoft.com/office/word/2016/wordml/cid" xmlns:w16="http://schemas.microsoft.com/office/word/2018/wordml" xmlns:w16se="http://schemas.microsoft.com/office/word/2015/wordml/symex" xmlns:wpg="http://schemas.microsoft.com/office/word/2010/wordprocessingGroup" xmlns:wpi="http://schemas.microsoft.com/office/word/2010/wordprocessingInk" xmlns:wne="http://schemas.microsoft.com/office/word/2006/wordml" xmlns:wps="http://schemas.microsoft.com/office/word/2010/wordprocessingShape" mc:Ignorable="w14 w15 w16se w16cid w16 w16cex wp14">
   <w:p>
     <w:pPr>
       <w:pStyle w:val="Footer"/>
@@ -1730,7 +1844,7 @@
 </file>
 
 <file path=word/footnotes.xml><?xml version="1.0" encoding="utf-8"?>
-<w:footnotes xmlns:wpc="http://schemas.microsoft.com/office/word/2010/wordprocessingCanvas" xmlns:cx="http://schemas.microsoft.com/office/drawing/2014/chartex" xmlns:cx1="http://schemas.microsoft.com/office/drawing/2015/9/8/chartex" xmlns:cx2="http://schemas.microsoft.com/office/drawing/2015/10/21/chartex" xmlns:cx3="http://schemas.microsoft.com/office/drawing/2016/5/9/chartex" xmlns:cx4="http://schemas.microsoft.com/office/drawing/2016/5/10/chartex" xmlns:cx5="http://schemas.microsoft.com/office/drawing/2016/5/11/chartex" xmlns:cx6="http://schemas.microsoft.com/office/drawing/2016/5/12/chartex" xmlns:cx7="http://schemas.microsoft.com/office/drawing/2016/5/13/chartex" xmlns:cx8="http://schemas.microsoft.com/office/drawing/2016/5/14/chartex" xmlns:mc="http://schemas.openxmlformats.org/markup-compatibility/2006" xmlns:aink="http://schemas.microsoft.com/office/drawing/2016/ink" xmlns:am3d="http://schemas.microsoft.com/office/drawing/2017/model3d" xmlns:o="urn:schemas-microsoft-com:office:office" xmlns:r="http://schemas.openxmlformats.org/officeDocument/2006/relationships" xmlns:m="http://schemas.openxmlformats.org/officeDocument/2006/math" xmlns:v="urn:schemas-microsoft-com:vml" xmlns:wp14="http://schemas.microsoft.com/office/word/2010/wordprocessingDrawing" xmlns:wp="http://schemas.openxmlformats.org/drawingml/2006/wordprocessingDrawing" xmlns:w10="urn:schemas-microsoft-com:office:word" xmlns:w="http://schemas.openxmlformats.org/wordprocessingml/2006/main" xmlns:w14="http://schemas.microsoft.com/office/word/2010/wordml" xmlns:w15="http://schemas.microsoft.com/office/word/2012/wordml" xmlns:w16cid="http://schemas.microsoft.com/office/word/2016/wordml/cid" xmlns:w16se="http://schemas.microsoft.com/office/word/2015/wordml/symex" xmlns:wpg="http://schemas.microsoft.com/office/word/2010/wordprocessingGroup" xmlns:wpi="http://schemas.microsoft.com/office/word/2010/wordprocessingInk" xmlns:wne="http://schemas.microsoft.com/office/word/2006/wordml" xmlns:wps="http://schemas.microsoft.com/office/word/2010/wordprocessingShape" mc:Ignorable="w14 w15 w16se w16cid wp14">
+<w:footnotes xmlns:wpc="http://schemas.microsoft.com/office/word/2010/wordprocessingCanvas" xmlns:cx="http://schemas.microsoft.com/office/drawing/2014/chartex" xmlns:cx1="http://schemas.microsoft.com/office/drawing/2015/9/8/chartex" xmlns:cx2="http://schemas.microsoft.com/office/drawing/2015/10/21/chartex" xmlns:cx3="http://schemas.microsoft.com/office/drawing/2016/5/9/chartex" xmlns:cx4="http://schemas.microsoft.com/office/drawing/2016/5/10/chartex" xmlns:cx5="http://schemas.microsoft.com/office/drawing/2016/5/11/chartex" xmlns:cx6="http://schemas.microsoft.com/office/drawing/2016/5/12/chartex" xmlns:cx7="http://schemas.microsoft.com/office/drawing/2016/5/13/chartex" xmlns:cx8="http://schemas.microsoft.com/office/drawing/2016/5/14/chartex" xmlns:mc="http://schemas.openxmlformats.org/markup-compatibility/2006" xmlns:aink="http://schemas.microsoft.com/office/drawing/2016/ink" xmlns:am3d="http://schemas.microsoft.com/office/drawing/2017/model3d" xmlns:o="urn:schemas-microsoft-com:office:office" xmlns:r="http://schemas.openxmlformats.org/officeDocument/2006/relationships" xmlns:m="http://schemas.openxmlformats.org/officeDocument/2006/math" xmlns:v="urn:schemas-microsoft-com:vml" xmlns:wp14="http://schemas.microsoft.com/office/word/2010/wordprocessingDrawing" xmlns:wp="http://schemas.openxmlformats.org/drawingml/2006/wordprocessingDrawing" xmlns:w10="urn:schemas-microsoft-com:office:word" xmlns:w="http://schemas.openxmlformats.org/wordprocessingml/2006/main" xmlns:w14="http://schemas.microsoft.com/office/word/2010/wordml" xmlns:w15="http://schemas.microsoft.com/office/word/2012/wordml" xmlns:w16cex="http://schemas.microsoft.com/office/word/2018/wordml/cex" xmlns:w16cid="http://schemas.microsoft.com/office/word/2016/wordml/cid" xmlns:w16="http://schemas.microsoft.com/office/word/2018/wordml" xmlns:w16se="http://schemas.microsoft.com/office/word/2015/wordml/symex" xmlns:wpg="http://schemas.microsoft.com/office/word/2010/wordprocessingGroup" xmlns:wpi="http://schemas.microsoft.com/office/word/2010/wordprocessingInk" xmlns:wne="http://schemas.microsoft.com/office/word/2006/wordml" xmlns:wps="http://schemas.microsoft.com/office/word/2010/wordprocessingShape" mc:Ignorable="w14 w15 w16se w16cid w16 w16cex wp14">
   <w:footnote w:type="separator" w:id="-1">
     <w:p>
       <w:r>
@@ -1749,7 +1863,7 @@
 </file>
 
 <file path=word/header1.xml><?xml version="1.0" encoding="utf-8"?>
-<w:hdr xmlns:wpc="http://schemas.microsoft.com/office/word/2010/wordprocessingCanvas" xmlns:cx="http://schemas.microsoft.com/office/drawing/2014/chartex" xmlns:cx1="http://schemas.microsoft.com/office/drawing/2015/9/8/chartex" xmlns:cx2="http://schemas.microsoft.com/office/drawing/2015/10/21/chartex" xmlns:cx3="http://schemas.microsoft.com/office/drawing/2016/5/9/chartex" xmlns:cx4="http://schemas.microsoft.com/office/drawing/2016/5/10/chartex" xmlns:cx5="http://schemas.microsoft.com/office/drawing/2016/5/11/chartex" xmlns:cx6="http://schemas.microsoft.com/office/drawing/2016/5/12/chartex" xmlns:cx7="http://schemas.microsoft.com/office/drawing/2016/5/13/chartex" xmlns:cx8="http://schemas.microsoft.com/office/drawing/2016/5/14/chartex" xmlns:mc="http://schemas.openxmlformats.org/markup-compatibility/2006" xmlns:aink="http://schemas.microsoft.com/office/drawing/2016/ink" xmlns:am3d="http://schemas.microsoft.com/office/drawing/2017/model3d" xmlns:o="urn:schemas-microsoft-com:office:office" xmlns:r="http://schemas.openxmlformats.org/officeDocument/2006/relationships" xmlns:m="http://schemas.openxmlformats.org/officeDocument/2006/math" xmlns:v="urn:schemas-microsoft-com:vml" xmlns:wp14="http://schemas.microsoft.com/office/word/2010/wordprocessingDrawing" xmlns:wp="http://schemas.openxmlformats.org/drawingml/2006/wordprocessingDrawing" xmlns:w10="urn:schemas-microsoft-com:office:word" xmlns:w="http://schemas.openxmlformats.org/wordprocessingml/2006/main" xmlns:w14="http://schemas.microsoft.com/office/word/2010/wordml" xmlns:w15="http://schemas.microsoft.com/office/word/2012/wordml" xmlns:w16cid="http://schemas.microsoft.com/office/word/2016/wordml/cid" xmlns:w16se="http://schemas.microsoft.com/office/word/2015/wordml/symex" xmlns:wpg="http://schemas.microsoft.com/office/word/2010/wordprocessingGroup" xmlns:wpi="http://schemas.microsoft.com/office/word/2010/wordprocessingInk" xmlns:wne="http://schemas.microsoft.com/office/word/2006/wordml" xmlns:wps="http://schemas.microsoft.com/office/word/2010/wordprocessingShape" mc:Ignorable="w14 w15 w16se w16cid wp14">
+<w:hdr xmlns:wpc="http://schemas.microsoft.com/office/word/2010/wordprocessingCanvas" xmlns:cx="http://schemas.microsoft.com/office/drawing/2014/chartex" xmlns:cx1="http://schemas.microsoft.com/office/drawing/2015/9/8/chartex" xmlns:cx2="http://schemas.microsoft.com/office/drawing/2015/10/21/chartex" xmlns:cx3="http://schemas.microsoft.com/office/drawing/2016/5/9/chartex" xmlns:cx4="http://schemas.microsoft.com/office/drawing/2016/5/10/chartex" xmlns:cx5="http://schemas.microsoft.com/office/drawing/2016/5/11/chartex" xmlns:cx6="http://schemas.microsoft.com/office/drawing/2016/5/12/chartex" xmlns:cx7="http://schemas.microsoft.com/office/drawing/2016/5/13/chartex" xmlns:cx8="http://schemas.microsoft.com/office/drawing/2016/5/14/chartex" xmlns:mc="http://schemas.openxmlformats.org/markup-compatibility/2006" xmlns:aink="http://schemas.microsoft.com/office/drawing/2016/ink" xmlns:am3d="http://schemas.microsoft.com/office/drawing/2017/model3d" xmlns:o="urn:schemas-microsoft-com:office:office" xmlns:r="http://schemas.openxmlformats.org/officeDocument/2006/relationships" xmlns:m="http://schemas.openxmlformats.org/officeDocument/2006/math" xmlns:v="urn:schemas-microsoft-com:vml" xmlns:wp14="http://schemas.microsoft.com/office/word/2010/wordprocessingDrawing" xmlns:wp="http://schemas.openxmlformats.org/drawingml/2006/wordprocessingDrawing" xmlns:w10="urn:schemas-microsoft-com:office:word" xmlns:w="http://schemas.openxmlformats.org/wordprocessingml/2006/main" xmlns:w14="http://schemas.microsoft.com/office/word/2010/wordml" xmlns:w15="http://schemas.microsoft.com/office/word/2012/wordml" xmlns:w16cex="http://schemas.microsoft.com/office/word/2018/wordml/cex" xmlns:w16cid="http://schemas.microsoft.com/office/word/2016/wordml/cid" xmlns:w16="http://schemas.microsoft.com/office/word/2018/wordml" xmlns:w16se="http://schemas.microsoft.com/office/word/2015/wordml/symex" xmlns:wpg="http://schemas.microsoft.com/office/word/2010/wordprocessingGroup" xmlns:wpi="http://schemas.microsoft.com/office/word/2010/wordprocessingInk" xmlns:wne="http://schemas.microsoft.com/office/word/2006/wordml" xmlns:wps="http://schemas.microsoft.com/office/word/2010/wordprocessingShape" mc:Ignorable="w14 w15 w16se w16cid w16 w16cex wp14">
   <w:p>
     <w:pPr>
       <w:pStyle w:val="Header"/>
@@ -1776,7 +1890,7 @@
 </file>
 
 <file path=word/numbering.xml><?xml version="1.0" encoding="utf-8"?>
-<w:numbering xmlns:wpc="http://schemas.microsoft.com/office/word/2010/wordprocessingCanvas" xmlns:cx="http://schemas.microsoft.com/office/drawing/2014/chartex" xmlns:cx1="http://schemas.microsoft.com/office/drawing/2015/9/8/chartex" xmlns:cx2="http://schemas.microsoft.com/office/drawing/2015/10/21/chartex" xmlns:cx3="http://schemas.microsoft.com/office/drawing/2016/5/9/chartex" xmlns:cx4="http://schemas.microsoft.com/office/drawing/2016/5/10/chartex" xmlns:cx5="http://schemas.microsoft.com/office/drawing/2016/5/11/chartex" xmlns:cx6="http://schemas.microsoft.com/office/drawing/2016/5/12/chartex" xmlns:cx7="http://schemas.microsoft.com/office/drawing/2016/5/13/chartex" xmlns:cx8="http://schemas.microsoft.com/office/drawing/2016/5/14/chartex" xmlns:mc="http://schemas.openxmlformats.org/markup-compatibility/2006" xmlns:aink="http://schemas.microsoft.com/office/drawing/2016/ink" xmlns:am3d="http://schemas.microsoft.com/office/drawing/2017/model3d" xmlns:o="urn:schemas-microsoft-com:office:office" xmlns:r="http://schemas.openxmlformats.org/officeDocument/2006/relationships" xmlns:m="http://schemas.openxmlformats.org/officeDocument/2006/math" xmlns:v="urn:schemas-microsoft-com:vml" xmlns:wp14="http://schemas.microsoft.com/office/word/2010/wordprocessingDrawing" xmlns:wp="http://schemas.openxmlformats.org/drawingml/2006/wordprocessingDrawing" xmlns:w10="urn:schemas-microsoft-com:office:word" xmlns:w="http://schemas.openxmlformats.org/wordprocessingml/2006/main" xmlns:w14="http://schemas.microsoft.com/office/word/2010/wordml" xmlns:w15="http://schemas.microsoft.com/office/word/2012/wordml" xmlns:w16cid="http://schemas.microsoft.com/office/word/2016/wordml/cid" xmlns:w16se="http://schemas.microsoft.com/office/word/2015/wordml/symex" xmlns:wpg="http://schemas.microsoft.com/office/word/2010/wordprocessingGroup" xmlns:wpi="http://schemas.microsoft.com/office/word/2010/wordprocessingInk" xmlns:wne="http://schemas.microsoft.com/office/word/2006/wordml" xmlns:wps="http://schemas.microsoft.com/office/word/2010/wordprocessingShape" mc:Ignorable="w14 w15 w16se w16cid wp14">
+<w:numbering xmlns:wpc="http://schemas.microsoft.com/office/word/2010/wordprocessingCanvas" xmlns:cx="http://schemas.microsoft.com/office/drawing/2014/chartex" xmlns:cx1="http://schemas.microsoft.com/office/drawing/2015/9/8/chartex" xmlns:cx2="http://schemas.microsoft.com/office/drawing/2015/10/21/chartex" xmlns:cx3="http://schemas.microsoft.com/office/drawing/2016/5/9/chartex" xmlns:cx4="http://schemas.microsoft.com/office/drawing/2016/5/10/chartex" xmlns:cx5="http://schemas.microsoft.com/office/drawing/2016/5/11/chartex" xmlns:cx6="http://schemas.microsoft.com/office/drawing/2016/5/12/chartex" xmlns:cx7="http://schemas.microsoft.com/office/drawing/2016/5/13/chartex" xmlns:cx8="http://schemas.microsoft.com/office/drawing/2016/5/14/chartex" xmlns:mc="http://schemas.openxmlformats.org/markup-compatibility/2006" xmlns:aink="http://schemas.microsoft.com/office/drawing/2016/ink" xmlns:am3d="http://schemas.microsoft.com/office/drawing/2017/model3d" xmlns:o="urn:schemas-microsoft-com:office:office" xmlns:r="http://schemas.openxmlformats.org/officeDocument/2006/relationships" xmlns:m="http://schemas.openxmlformats.org/officeDocument/2006/math" xmlns:v="urn:schemas-microsoft-com:vml" xmlns:wp14="http://schemas.microsoft.com/office/word/2010/wordprocessingDrawing" xmlns:wp="http://schemas.openxmlformats.org/drawingml/2006/wordprocessingDrawing" xmlns:w10="urn:schemas-microsoft-com:office:word" xmlns:w="http://schemas.openxmlformats.org/wordprocessingml/2006/main" xmlns:w14="http://schemas.microsoft.com/office/word/2010/wordml" xmlns:w15="http://schemas.microsoft.com/office/word/2012/wordml" xmlns:w16cex="http://schemas.microsoft.com/office/word/2018/wordml/cex" xmlns:w16cid="http://schemas.microsoft.com/office/word/2016/wordml/cid" xmlns:w16="http://schemas.microsoft.com/office/word/2018/wordml" xmlns:w16se="http://schemas.microsoft.com/office/word/2015/wordml/symex" xmlns:wpg="http://schemas.microsoft.com/office/word/2010/wordprocessingGroup" xmlns:wpi="http://schemas.microsoft.com/office/word/2010/wordprocessingInk" xmlns:wne="http://schemas.microsoft.com/office/word/2006/wordml" xmlns:wps="http://schemas.microsoft.com/office/word/2010/wordprocessingShape" mc:Ignorable="w14 w15 w16se w16cid w16 w16cex wp14">
   <w:abstractNum w:abstractNumId="0" w15:restartNumberingAfterBreak="0">
     <w:nsid w:val="08F134E2"/>
     <w:multiLevelType w:val="hybridMultilevel"/>
@@ -3080,7 +3194,7 @@
 </file>
 
 <file path=word/styles.xml><?xml version="1.0" encoding="utf-8"?>
-<w:styles xmlns:mc="http://schemas.openxmlformats.org/markup-compatibility/2006" xmlns:r="http://schemas.openxmlformats.org/officeDocument/2006/relationships" xmlns:w="http://schemas.openxmlformats.org/wordprocessingml/2006/main" xmlns:w14="http://schemas.microsoft.com/office/word/2010/wordml" xmlns:w15="http://schemas.microsoft.com/office/word/2012/wordml" xmlns:w16cid="http://schemas.microsoft.com/office/word/2016/wordml/cid" xmlns:w16se="http://schemas.microsoft.com/office/word/2015/wordml/symex" mc:Ignorable="w14 w15 w16se w16cid">
+<w:styles xmlns:mc="http://schemas.openxmlformats.org/markup-compatibility/2006" xmlns:r="http://schemas.openxmlformats.org/officeDocument/2006/relationships" xmlns:w="http://schemas.openxmlformats.org/wordprocessingml/2006/main" xmlns:w14="http://schemas.microsoft.com/office/word/2010/wordml" xmlns:w15="http://schemas.microsoft.com/office/word/2012/wordml" xmlns:w16cex="http://schemas.microsoft.com/office/word/2018/wordml/cex" xmlns:w16cid="http://schemas.microsoft.com/office/word/2016/wordml/cid" xmlns:w16="http://schemas.microsoft.com/office/word/2018/wordml" xmlns:w16se="http://schemas.microsoft.com/office/word/2015/wordml/symex" mc:Ignorable="w14 w15 w16se w16cid w16 w16cex">
   <w:docDefaults>
     <w:rPrDefault>
       <w:rPr>
@@ -6980,7 +7094,7 @@
 </file>
 
 <file path=customXml/itemProps1.xml><?xml version="1.0" encoding="utf-8"?>
-<ds:datastoreItem xmlns:ds="http://schemas.openxmlformats.org/officeDocument/2006/customXml" ds:itemID="{3B7676B8-2D40-4EF3-93C9-F32D531E7E19}">
+<ds:datastoreItem xmlns:ds="http://schemas.openxmlformats.org/officeDocument/2006/customXml" ds:itemID="{C524C1C7-7F3F-4771-87BD-C6F705BAA0FE}">
   <ds:schemaRefs>
     <ds:schemaRef ds:uri="http://schemas.openxmlformats.org/officeDocument/2006/bibliography"/>
   </ds:schemaRefs>

</xml_diff>